<commit_message>
initial commit for midterm
</commit_message>
<xml_diff>
--- a/Proposal/Midtermproposal_47.docx
+++ b/Proposal/Midtermproposal_47.docx
@@ -1,15 +1,13 @@
 
 <file path=word/document.xml><?xml version="1.0" encoding="utf-8"?>
-<w:document xmlns:o="urn:schemas-microsoft-com:office:office" xmlns:r="http://schemas.openxmlformats.org/officeDocument/2006/relationships" xmlns:v="urn:schemas-microsoft-com:vml" xmlns:w="http://schemas.openxmlformats.org/wordprocessingml/2006/main" xmlns:w10="urn:schemas-microsoft-com:office:word" xmlns:wp="http://schemas.openxmlformats.org/drawingml/2006/wordprocessingDrawing" xmlns:wps="http://schemas.microsoft.com/office/word/2010/wordprocessingShape" xmlns:wpg="http://schemas.microsoft.com/office/word/2010/wordprocessingGroup" xmlns:mc="http://schemas.openxmlformats.org/markup-compatibility/2006" xmlns:wp14="http://schemas.microsoft.com/office/word/2010/wordprocessingDrawing" xmlns:w14="http://schemas.microsoft.com/office/word/2010/wordml" xmlns:w15="http://schemas.microsoft.com/office/word/2012/wordml" mc:Ignorable="w14 wp14 w15">
+<w:document xmlns:wpc="http://schemas.microsoft.com/office/word/2010/wordprocessingCanvas" xmlns:cx="http://schemas.microsoft.com/office/drawing/2014/chartex" xmlns:cx1="http://schemas.microsoft.com/office/drawing/2015/9/8/chartex" xmlns:cx2="http://schemas.microsoft.com/office/drawing/2015/10/21/chartex" xmlns:cx3="http://schemas.microsoft.com/office/drawing/2016/5/9/chartex" xmlns:cx4="http://schemas.microsoft.com/office/drawing/2016/5/10/chartex" xmlns:cx5="http://schemas.microsoft.com/office/drawing/2016/5/11/chartex" xmlns:cx6="http://schemas.microsoft.com/office/drawing/2016/5/12/chartex" xmlns:cx7="http://schemas.microsoft.com/office/drawing/2016/5/13/chartex" xmlns:cx8="http://schemas.microsoft.com/office/drawing/2016/5/14/chartex" xmlns:mc="http://schemas.openxmlformats.org/markup-compatibility/2006" xmlns:aink="http://schemas.microsoft.com/office/drawing/2016/ink" xmlns:am3d="http://schemas.microsoft.com/office/drawing/2017/model3d" xmlns:o="urn:schemas-microsoft-com:office:office" xmlns:oel="http://schemas.microsoft.com/office/2019/extlst" xmlns:r="http://schemas.openxmlformats.org/officeDocument/2006/relationships" xmlns:m="http://schemas.openxmlformats.org/officeDocument/2006/math" xmlns:v="urn:schemas-microsoft-com:vml" xmlns:wp14="http://schemas.microsoft.com/office/word/2010/wordprocessingDrawing" xmlns:wp="http://schemas.openxmlformats.org/drawingml/2006/wordprocessingDrawing" xmlns:w10="urn:schemas-microsoft-com:office:word" xmlns:w="http://schemas.openxmlformats.org/wordprocessingml/2006/main" xmlns:w14="http://schemas.microsoft.com/office/word/2010/wordml" xmlns:w15="http://schemas.microsoft.com/office/word/2012/wordml" xmlns:w16cex="http://schemas.microsoft.com/office/word/2018/wordml/cex" xmlns:w16cid="http://schemas.microsoft.com/office/word/2016/wordml/cid" xmlns:w16="http://schemas.microsoft.com/office/word/2018/wordml" xmlns:w16sdtdh="http://schemas.microsoft.com/office/word/2020/wordml/sdtdatahash" xmlns:w16se="http://schemas.microsoft.com/office/word/2015/wordml/symex" xmlns:wpg="http://schemas.microsoft.com/office/word/2010/wordprocessingGroup" xmlns:wpi="http://schemas.microsoft.com/office/word/2010/wordprocessingInk" xmlns:wne="http://schemas.microsoft.com/office/word/2006/wordml" xmlns:wps="http://schemas.microsoft.com/office/word/2010/wordprocessingShape" mc:Ignorable="w14 w15 w16se w16cid w16 w16cex w16sdtdh wp14">
   <w:body>
     <w:p>
       <w:pPr>
-        <w:pStyle w:val="Normal"/>
-        <w:spacing w:lineRule="auto" w:line="276"/>
-        <w:jc w:val="center"/>
-        <w:rPr>
-          <w:rFonts w:ascii="Times New Roman" w:hAnsi="Times New Roman" w:cs="Times New Roman"/>
-          <w:b/>
+        <w:spacing w:line="276" w:lineRule="auto"/>
+        <w:jc w:val="center"/>
+        <w:rPr>
+          <w:rFonts w:ascii="Times New Roman" w:hAnsi="Times New Roman" w:cs="Times New Roman"/>
           <w:b/>
           <w:bCs/>
           <w:sz w:val="56"/>
@@ -18,7 +16,7 @@
       </w:pPr>
       <w:r>
         <w:rPr>
-          <w:rFonts w:cs="Times New Roman" w:ascii="Times New Roman" w:hAnsi="Times New Roman"/>
+          <w:rFonts w:ascii="Times New Roman" w:hAnsi="Times New Roman" w:cs="Times New Roman"/>
           <w:b/>
           <w:bCs/>
           <w:sz w:val="56"/>
@@ -29,12 +27,10 @@
     </w:p>
     <w:p>
       <w:pPr>
-        <w:pStyle w:val="Normal"/>
-        <w:spacing w:lineRule="auto" w:line="276"/>
-        <w:jc w:val="center"/>
-        <w:rPr>
-          <w:rFonts w:ascii="Times New Roman" w:hAnsi="Times New Roman" w:cs="Times New Roman"/>
-          <w:b/>
+        <w:spacing w:line="276" w:lineRule="auto"/>
+        <w:jc w:val="center"/>
+        <w:rPr>
+          <w:rFonts w:ascii="Times New Roman" w:hAnsi="Times New Roman" w:cs="Times New Roman"/>
           <w:b/>
           <w:bCs/>
           <w:sz w:val="56"/>
@@ -43,7 +39,7 @@
       </w:pPr>
       <w:r>
         <w:rPr>
-          <w:rFonts w:cs="Times New Roman" w:ascii="Times New Roman" w:hAnsi="Times New Roman"/>
+          <w:rFonts w:ascii="Times New Roman" w:hAnsi="Times New Roman" w:cs="Times New Roman"/>
           <w:b/>
           <w:bCs/>
           <w:sz w:val="56"/>
@@ -54,12 +50,10 @@
     </w:p>
     <w:p>
       <w:pPr>
-        <w:pStyle w:val="Normal"/>
-        <w:spacing w:lineRule="auto" w:line="276"/>
-        <w:jc w:val="center"/>
-        <w:rPr>
-          <w:rFonts w:ascii="Times New Roman" w:hAnsi="Times New Roman" w:cs="Times New Roman"/>
-          <w:b/>
+        <w:spacing w:line="276" w:lineRule="auto"/>
+        <w:jc w:val="center"/>
+        <w:rPr>
+          <w:rFonts w:ascii="Times New Roman" w:hAnsi="Times New Roman" w:cs="Times New Roman"/>
           <w:b/>
           <w:bCs/>
           <w:sz w:val="56"/>
@@ -68,7 +62,7 @@
       </w:pPr>
       <w:r>
         <w:rPr>
-          <w:rFonts w:cs="Times New Roman" w:ascii="Times New Roman" w:hAnsi="Times New Roman"/>
+          <w:rFonts w:ascii="Times New Roman" w:hAnsi="Times New Roman" w:cs="Times New Roman"/>
           <w:b/>
           <w:bCs/>
           <w:sz w:val="56"/>
@@ -79,42 +73,30 @@
     </w:p>
     <w:p>
       <w:pPr>
-        <w:pStyle w:val="Normal"/>
-        <w:spacing w:lineRule="auto" w:line="276"/>
-        <w:jc w:val="center"/>
-        <w:rPr>
-          <w:rFonts w:ascii="Times New Roman" w:hAnsi="Times New Roman" w:cs="Times New Roman"/>
-          <w:b/>
+        <w:spacing w:line="276" w:lineRule="auto"/>
+        <w:jc w:val="center"/>
+        <w:rPr>
+          <w:rFonts w:ascii="Times New Roman" w:hAnsi="Times New Roman" w:cs="Times New Roman"/>
           <w:b/>
           <w:bCs/>
           <w:sz w:val="56"/>
           <w:szCs w:val="56"/>
         </w:rPr>
       </w:pPr>
-      <w:r>
-        <w:rPr>
-          <w:rFonts w:cs="Times New Roman" w:ascii="Times New Roman" w:hAnsi="Times New Roman"/>
-          <w:b/>
-          <w:bCs/>
-          <w:sz w:val="56"/>
-          <w:szCs w:val="56"/>
-        </w:rPr>
-      </w:r>
-    </w:p>
-    <w:p>
-      <w:pPr>
-        <w:pStyle w:val="Normal"/>
-        <w:spacing w:lineRule="auto" w:line="276"/>
-        <w:jc w:val="center"/>
-        <w:rPr>
-          <w:rFonts w:ascii="Times New Roman" w:hAnsi="Times New Roman" w:cs="Times New Roman"/>
-          <w:sz w:val="40"/>
-          <w:szCs w:val="40"/>
-        </w:rPr>
-      </w:pPr>
-      <w:r>
-        <w:rPr>
-          <w:rFonts w:cs="Times New Roman" w:ascii="Times New Roman" w:hAnsi="Times New Roman"/>
+    </w:p>
+    <w:p>
+      <w:pPr>
+        <w:spacing w:line="276" w:lineRule="auto"/>
+        <w:jc w:val="center"/>
+        <w:rPr>
+          <w:rFonts w:ascii="Times New Roman" w:hAnsi="Times New Roman" w:cs="Times New Roman"/>
+          <w:sz w:val="40"/>
+          <w:szCs w:val="40"/>
+        </w:rPr>
+      </w:pPr>
+      <w:r>
+        <w:rPr>
+          <w:rFonts w:ascii="Times New Roman" w:hAnsi="Times New Roman" w:cs="Times New Roman"/>
           <w:sz w:val="40"/>
           <w:szCs w:val="40"/>
         </w:rPr>
@@ -123,18 +105,17 @@
     </w:p>
     <w:p>
       <w:pPr>
-        <w:pStyle w:val="Normal"/>
-        <w:spacing w:lineRule="auto" w:line="276"/>
-        <w:jc w:val="center"/>
-        <w:rPr>
-          <w:rFonts w:ascii="Times New Roman" w:hAnsi="Times New Roman" w:cs="Times New Roman"/>
-          <w:sz w:val="40"/>
-          <w:szCs w:val="40"/>
-        </w:rPr>
-      </w:pPr>
-      <w:r>
-        <w:rPr>
-          <w:rFonts w:cs="Times New Roman" w:ascii="Times New Roman" w:hAnsi="Times New Roman"/>
+        <w:spacing w:line="276" w:lineRule="auto"/>
+        <w:jc w:val="center"/>
+        <w:rPr>
+          <w:rFonts w:ascii="Times New Roman" w:hAnsi="Times New Roman" w:cs="Times New Roman"/>
+          <w:sz w:val="40"/>
+          <w:szCs w:val="40"/>
+        </w:rPr>
+      </w:pPr>
+      <w:r>
+        <w:rPr>
+          <w:rFonts w:ascii="Times New Roman" w:hAnsi="Times New Roman" w:cs="Times New Roman"/>
           <w:sz w:val="40"/>
           <w:szCs w:val="40"/>
         </w:rPr>
@@ -143,37 +124,28 @@
     </w:p>
     <w:p>
       <w:pPr>
-        <w:pStyle w:val="Normal"/>
-        <w:spacing w:lineRule="auto" w:line="276"/>
-        <w:jc w:val="center"/>
-        <w:rPr>
-          <w:rFonts w:ascii="Times New Roman" w:hAnsi="Times New Roman" w:cs="Times New Roman"/>
-          <w:sz w:val="40"/>
-          <w:szCs w:val="40"/>
-        </w:rPr>
-      </w:pPr>
-      <w:r>
-        <w:rPr>
-          <w:rFonts w:cs="Times New Roman" w:ascii="Times New Roman" w:hAnsi="Times New Roman"/>
-          <w:sz w:val="40"/>
-          <w:szCs w:val="40"/>
-        </w:rPr>
-      </w:r>
-    </w:p>
-    <w:p>
-      <w:pPr>
-        <w:pStyle w:val="Normal"/>
-        <w:spacing w:lineRule="auto" w:line="276"/>
-        <w:jc w:val="center"/>
-        <w:rPr>
-          <w:rFonts w:ascii="Times New Roman" w:hAnsi="Times New Roman" w:cs="Times New Roman"/>
-          <w:sz w:val="40"/>
-          <w:szCs w:val="40"/>
-        </w:rPr>
-      </w:pPr>
-      <w:r>
-        <w:rPr>
-          <w:rFonts w:cs="Times New Roman" w:ascii="Times New Roman" w:hAnsi="Times New Roman"/>
+        <w:spacing w:line="276" w:lineRule="auto"/>
+        <w:jc w:val="center"/>
+        <w:rPr>
+          <w:rFonts w:ascii="Times New Roman" w:hAnsi="Times New Roman" w:cs="Times New Roman"/>
+          <w:sz w:val="40"/>
+          <w:szCs w:val="40"/>
+        </w:rPr>
+      </w:pPr>
+    </w:p>
+    <w:p>
+      <w:pPr>
+        <w:spacing w:line="276" w:lineRule="auto"/>
+        <w:jc w:val="center"/>
+        <w:rPr>
+          <w:rFonts w:ascii="Times New Roman" w:hAnsi="Times New Roman" w:cs="Times New Roman"/>
+          <w:sz w:val="40"/>
+          <w:szCs w:val="40"/>
+        </w:rPr>
+      </w:pPr>
+      <w:r>
+        <w:rPr>
+          <w:rFonts w:ascii="Times New Roman" w:hAnsi="Times New Roman" w:cs="Times New Roman"/>
           <w:sz w:val="40"/>
           <w:szCs w:val="40"/>
         </w:rPr>
@@ -182,18 +154,17 @@
     </w:p>
     <w:p>
       <w:pPr>
-        <w:pStyle w:val="Normal"/>
-        <w:spacing w:lineRule="auto" w:line="276"/>
-        <w:jc w:val="center"/>
-        <w:rPr>
-          <w:rFonts w:ascii="Times New Roman" w:hAnsi="Times New Roman" w:cs="Times New Roman"/>
-          <w:sz w:val="40"/>
-          <w:szCs w:val="40"/>
-        </w:rPr>
-      </w:pPr>
-      <w:r>
-        <w:rPr>
-          <w:rFonts w:cs="Times New Roman" w:ascii="Times New Roman" w:hAnsi="Times New Roman"/>
+        <w:spacing w:line="276" w:lineRule="auto"/>
+        <w:jc w:val="center"/>
+        <w:rPr>
+          <w:rFonts w:ascii="Times New Roman" w:hAnsi="Times New Roman" w:cs="Times New Roman"/>
+          <w:sz w:val="40"/>
+          <w:szCs w:val="40"/>
+        </w:rPr>
+      </w:pPr>
+      <w:r>
+        <w:rPr>
+          <w:rFonts w:ascii="Times New Roman" w:hAnsi="Times New Roman" w:cs="Times New Roman"/>
           <w:sz w:val="40"/>
           <w:szCs w:val="40"/>
         </w:rPr>
@@ -202,20 +173,19 @@
     </w:p>
     <w:p>
       <w:pPr>
-        <w:pStyle w:val="Normal"/>
-        <w:spacing w:lineRule="auto" w:line="276"/>
-        <w:jc w:val="center"/>
-        <w:rPr>
-          <w:rFonts w:ascii="Times New Roman" w:hAnsi="Times New Roman" w:cs="Times New Roman"/>
-          <w:sz w:val="40"/>
-          <w:szCs w:val="40"/>
-        </w:rPr>
-      </w:pPr>
-      <w:hyperlink r:id="rId2">
+        <w:spacing w:line="276" w:lineRule="auto"/>
+        <w:jc w:val="center"/>
+        <w:rPr>
+          <w:rFonts w:ascii="Times New Roman" w:hAnsi="Times New Roman" w:cs="Times New Roman"/>
+          <w:sz w:val="40"/>
+          <w:szCs w:val="40"/>
+        </w:rPr>
+      </w:pPr>
+      <w:hyperlink r:id="rId8">
         <w:r>
           <w:rPr>
-            <w:rStyle w:val="InternetLink"/>
-            <w:rFonts w:cs="Times New Roman" w:ascii="Times New Roman" w:hAnsi="Times New Roman"/>
+            <w:rStyle w:val="Hyperlink"/>
+            <w:rFonts w:ascii="Times New Roman" w:hAnsi="Times New Roman" w:cs="Times New Roman"/>
             <w:sz w:val="40"/>
             <w:szCs w:val="40"/>
           </w:rPr>
@@ -225,18 +195,17 @@
     </w:p>
     <w:p>
       <w:pPr>
-        <w:pStyle w:val="Normal"/>
-        <w:spacing w:lineRule="auto" w:line="276"/>
-        <w:jc w:val="center"/>
-        <w:rPr>
-          <w:rFonts w:ascii="Times New Roman" w:hAnsi="Times New Roman" w:cs="Times New Roman"/>
-          <w:sz w:val="40"/>
-          <w:szCs w:val="40"/>
-        </w:rPr>
-      </w:pPr>
-      <w:r>
-        <w:rPr>
-          <w:rFonts w:cs="Times New Roman" w:ascii="Times New Roman" w:hAnsi="Times New Roman"/>
+        <w:spacing w:line="276" w:lineRule="auto"/>
+        <w:jc w:val="center"/>
+        <w:rPr>
+          <w:rFonts w:ascii="Times New Roman" w:hAnsi="Times New Roman" w:cs="Times New Roman"/>
+          <w:sz w:val="40"/>
+          <w:szCs w:val="40"/>
+        </w:rPr>
+      </w:pPr>
+      <w:r>
+        <w:rPr>
+          <w:rFonts w:ascii="Times New Roman" w:hAnsi="Times New Roman" w:cs="Times New Roman"/>
           <w:sz w:val="40"/>
           <w:szCs w:val="40"/>
         </w:rPr>
@@ -245,20 +214,19 @@
     </w:p>
     <w:p>
       <w:pPr>
-        <w:pStyle w:val="Normal"/>
-        <w:spacing w:lineRule="auto" w:line="276"/>
-        <w:jc w:val="center"/>
-        <w:rPr>
-          <w:rFonts w:ascii="Times New Roman" w:hAnsi="Times New Roman" w:cs="Times New Roman"/>
-          <w:sz w:val="40"/>
-          <w:szCs w:val="40"/>
-        </w:rPr>
-      </w:pPr>
-      <w:hyperlink r:id="rId3">
+        <w:spacing w:line="276" w:lineRule="auto"/>
+        <w:jc w:val="center"/>
+        <w:rPr>
+          <w:rFonts w:ascii="Times New Roman" w:hAnsi="Times New Roman" w:cs="Times New Roman"/>
+          <w:sz w:val="40"/>
+          <w:szCs w:val="40"/>
+        </w:rPr>
+      </w:pPr>
+      <w:hyperlink r:id="rId9">
         <w:r>
           <w:rPr>
-            <w:rStyle w:val="InternetLink"/>
-            <w:rFonts w:cs="Times New Roman" w:ascii="Times New Roman" w:hAnsi="Times New Roman"/>
+            <w:rStyle w:val="Hyperlink"/>
+            <w:rFonts w:ascii="Times New Roman" w:hAnsi="Times New Roman" w:cs="Times New Roman"/>
             <w:sz w:val="40"/>
             <w:szCs w:val="40"/>
           </w:rPr>
@@ -268,56 +236,39 @@
     </w:p>
     <w:p>
       <w:pPr>
-        <w:pStyle w:val="Normal"/>
-        <w:spacing w:lineRule="auto" w:line="276"/>
-        <w:jc w:val="center"/>
-        <w:rPr>
-          <w:rFonts w:ascii="Times New Roman" w:hAnsi="Times New Roman" w:cs="Times New Roman"/>
-          <w:sz w:val="40"/>
-          <w:szCs w:val="40"/>
-        </w:rPr>
-      </w:pPr>
-      <w:r>
-        <w:rPr>
-          <w:rFonts w:cs="Times New Roman" w:ascii="Times New Roman" w:hAnsi="Times New Roman"/>
-          <w:sz w:val="40"/>
-          <w:szCs w:val="40"/>
-        </w:rPr>
-      </w:r>
-    </w:p>
-    <w:p>
-      <w:pPr>
-        <w:pStyle w:val="Normal"/>
-        <w:spacing w:lineRule="auto" w:line="276"/>
-        <w:jc w:val="center"/>
-        <w:rPr>
-          <w:rFonts w:ascii="Times New Roman" w:hAnsi="Times New Roman" w:cs="Times New Roman"/>
-          <w:sz w:val="40"/>
-          <w:szCs w:val="40"/>
-        </w:rPr>
-      </w:pPr>
-      <w:r>
-        <w:rPr>
-          <w:rFonts w:cs="Times New Roman" w:ascii="Times New Roman" w:hAnsi="Times New Roman"/>
-          <w:sz w:val="40"/>
-          <w:szCs w:val="40"/>
-        </w:rPr>
-      </w:r>
-    </w:p>
-    <w:p>
-      <w:pPr>
-        <w:pStyle w:val="Normal"/>
-        <w:spacing w:lineRule="auto" w:line="276"/>
-        <w:jc w:val="center"/>
-        <w:rPr>
-          <w:rFonts w:ascii="Times New Roman" w:hAnsi="Times New Roman" w:cs="Times New Roman"/>
-          <w:sz w:val="40"/>
-          <w:szCs w:val="40"/>
-        </w:rPr>
-      </w:pPr>
-      <w:r>
-        <w:rPr>
-          <w:rFonts w:cs="Times New Roman" w:ascii="Times New Roman" w:hAnsi="Times New Roman"/>
+        <w:spacing w:line="276" w:lineRule="auto"/>
+        <w:jc w:val="center"/>
+        <w:rPr>
+          <w:rFonts w:ascii="Times New Roman" w:hAnsi="Times New Roman" w:cs="Times New Roman"/>
+          <w:sz w:val="40"/>
+          <w:szCs w:val="40"/>
+        </w:rPr>
+      </w:pPr>
+    </w:p>
+    <w:p>
+      <w:pPr>
+        <w:spacing w:line="276" w:lineRule="auto"/>
+        <w:jc w:val="center"/>
+        <w:rPr>
+          <w:rFonts w:ascii="Times New Roman" w:hAnsi="Times New Roman" w:cs="Times New Roman"/>
+          <w:sz w:val="40"/>
+          <w:szCs w:val="40"/>
+        </w:rPr>
+      </w:pPr>
+    </w:p>
+    <w:p>
+      <w:pPr>
+        <w:spacing w:line="276" w:lineRule="auto"/>
+        <w:jc w:val="center"/>
+        <w:rPr>
+          <w:rFonts w:ascii="Times New Roman" w:hAnsi="Times New Roman" w:cs="Times New Roman"/>
+          <w:sz w:val="40"/>
+          <w:szCs w:val="40"/>
+        </w:rPr>
+      </w:pPr>
+      <w:r>
+        <w:rPr>
+          <w:rFonts w:ascii="Times New Roman" w:hAnsi="Times New Roman" w:cs="Times New Roman"/>
           <w:sz w:val="40"/>
           <w:szCs w:val="40"/>
         </w:rPr>
@@ -325,7 +276,7 @@
       </w:r>
       <w:r>
         <w:rPr>
-          <w:rFonts w:cs="Times New Roman" w:ascii="Times New Roman" w:hAnsi="Times New Roman"/>
+          <w:rFonts w:ascii="Times New Roman" w:hAnsi="Times New Roman" w:cs="Times New Roman"/>
           <w:sz w:val="40"/>
           <w:szCs w:val="40"/>
           <w:vertAlign w:val="superscript"/>
@@ -334,7 +285,7 @@
       </w:r>
       <w:r>
         <w:rPr>
-          <w:rFonts w:cs="Times New Roman" w:ascii="Times New Roman" w:hAnsi="Times New Roman"/>
+          <w:rFonts w:ascii="Times New Roman" w:hAnsi="Times New Roman" w:cs="Times New Roman"/>
           <w:sz w:val="40"/>
           <w:szCs w:val="40"/>
         </w:rPr>
@@ -346,23 +297,16 @@
     </w:p>
     <w:p>
       <w:pPr>
-        <w:pStyle w:val="Normal"/>
-        <w:spacing w:lineRule="auto" w:line="276"/>
-        <w:jc w:val="center"/>
-        <w:rPr/>
-      </w:pPr>
-      <w:r>
-        <w:rPr/>
-      </w:r>
-    </w:p>
-    <w:p>
-      <w:pPr>
-        <w:pStyle w:val="Normal"/>
-        <w:spacing w:lineRule="auto" w:line="480"/>
-        <w:jc w:val="center"/>
-        <w:rPr>
-          <w:rFonts w:ascii="Times New Roman" w:hAnsi="Times New Roman" w:cs="Times New Roman"/>
-          <w:b/>
+        <w:spacing w:line="276" w:lineRule="auto"/>
+        <w:jc w:val="center"/>
+      </w:pPr>
+    </w:p>
+    <w:p>
+      <w:pPr>
+        <w:spacing w:line="480" w:lineRule="auto"/>
+        <w:jc w:val="center"/>
+        <w:rPr>
+          <w:rFonts w:ascii="Times New Roman" w:hAnsi="Times New Roman" w:cs="Times New Roman"/>
           <w:b/>
           <w:bCs/>
           <w:sz w:val="40"/>
@@ -371,7 +315,7 @@
       </w:pPr>
       <w:r>
         <w:rPr>
-          <w:rFonts w:cs="Times New Roman" w:ascii="Times New Roman" w:hAnsi="Times New Roman"/>
+          <w:rFonts w:ascii="Times New Roman" w:hAnsi="Times New Roman" w:cs="Times New Roman"/>
           <w:b/>
           <w:bCs/>
           <w:sz w:val="40"/>
@@ -382,8 +326,7 @@
     </w:p>
     <w:p>
       <w:pPr>
-        <w:pStyle w:val="Normal"/>
-        <w:spacing w:lineRule="auto" w:line="480"/>
+        <w:spacing w:line="480" w:lineRule="auto"/>
         <w:rPr>
           <w:rFonts w:ascii="Times New Roman" w:hAnsi="Times New Roman" w:cs="Times New Roman"/>
           <w:sz w:val="24"/>
@@ -392,7 +335,7 @@
       </w:pPr>
       <w:r>
         <w:rPr>
-          <w:rFonts w:cs="Times New Roman" w:ascii="Times New Roman" w:hAnsi="Times New Roman"/>
+          <w:rFonts w:ascii="Times New Roman" w:hAnsi="Times New Roman" w:cs="Times New Roman"/>
           <w:sz w:val="24"/>
           <w:szCs w:val="24"/>
         </w:rPr>
@@ -401,8 +344,7 @@
     </w:p>
     <w:p>
       <w:pPr>
-        <w:pStyle w:val="Normal"/>
-        <w:spacing w:lineRule="auto" w:line="480"/>
+        <w:spacing w:line="480" w:lineRule="auto"/>
         <w:rPr>
           <w:rFonts w:ascii="Times New Roman" w:hAnsi="Times New Roman" w:cs="Times New Roman"/>
           <w:sz w:val="24"/>
@@ -411,7 +353,7 @@
       </w:pPr>
       <w:r>
         <w:rPr>
-          <w:rFonts w:cs="Times New Roman" w:ascii="Times New Roman" w:hAnsi="Times New Roman"/>
+          <w:rFonts w:ascii="Times New Roman" w:hAnsi="Times New Roman" w:cs="Times New Roman"/>
           <w:sz w:val="24"/>
           <w:szCs w:val="24"/>
         </w:rPr>
@@ -420,8 +362,7 @@
     </w:p>
     <w:p>
       <w:pPr>
-        <w:pStyle w:val="Normal"/>
-        <w:spacing w:lineRule="auto" w:line="480"/>
+        <w:spacing w:line="480" w:lineRule="auto"/>
         <w:rPr>
           <w:rFonts w:ascii="Times New Roman" w:hAnsi="Times New Roman" w:cs="Times New Roman"/>
           <w:sz w:val="24"/>
@@ -430,7 +371,7 @@
       </w:pPr>
       <w:r>
         <w:rPr>
-          <w:rFonts w:cs="Times New Roman" w:ascii="Times New Roman" w:hAnsi="Times New Roman"/>
+          <w:rFonts w:ascii="Times New Roman" w:hAnsi="Times New Roman" w:cs="Times New Roman"/>
           <w:sz w:val="24"/>
           <w:szCs w:val="24"/>
         </w:rPr>
@@ -442,22 +383,15 @@
     </w:p>
     <w:p>
       <w:pPr>
-        <w:pStyle w:val="Normal"/>
-        <w:spacing w:lineRule="auto" w:line="480"/>
-        <w:rPr/>
-      </w:pPr>
-      <w:r>
-        <w:rPr/>
-      </w:r>
-    </w:p>
-    <w:p>
-      <w:pPr>
-        <w:pStyle w:val="Normal"/>
-        <w:spacing w:lineRule="auto" w:line="480"/>
-        <w:jc w:val="center"/>
-        <w:rPr>
-          <w:rFonts w:ascii="Times New Roman" w:hAnsi="Times New Roman" w:cs="Times New Roman"/>
-          <w:b/>
+        <w:spacing w:line="480" w:lineRule="auto"/>
+      </w:pPr>
+    </w:p>
+    <w:p>
+      <w:pPr>
+        <w:spacing w:line="480" w:lineRule="auto"/>
+        <w:jc w:val="center"/>
+        <w:rPr>
+          <w:rFonts w:ascii="Times New Roman" w:hAnsi="Times New Roman" w:cs="Times New Roman"/>
           <w:b/>
           <w:bCs/>
           <w:sz w:val="40"/>
@@ -466,7 +400,7 @@
       </w:pPr>
       <w:r>
         <w:rPr>
-          <w:rFonts w:cs="Times New Roman" w:ascii="Times New Roman" w:hAnsi="Times New Roman"/>
+          <w:rFonts w:ascii="Times New Roman" w:hAnsi="Times New Roman" w:cs="Times New Roman"/>
           <w:b/>
           <w:bCs/>
           <w:sz w:val="40"/>
@@ -477,8 +411,7 @@
     </w:p>
     <w:p>
       <w:pPr>
-        <w:pStyle w:val="Normal"/>
-        <w:spacing w:lineRule="auto" w:line="480"/>
+        <w:spacing w:line="480" w:lineRule="auto"/>
         <w:rPr>
           <w:rFonts w:ascii="Times New Roman" w:hAnsi="Times New Roman" w:cs="Times New Roman"/>
           <w:sz w:val="24"/>
@@ -487,140 +420,60 @@
       </w:pPr>
       <w:r>
         <w:rPr>
-          <w:rFonts w:cs="Times New Roman" w:ascii="Times New Roman" w:hAnsi="Times New Roman"/>
+          <w:rFonts w:ascii="Times New Roman" w:hAnsi="Times New Roman" w:cs="Times New Roman"/>
           <w:sz w:val="24"/>
           <w:szCs w:val="24"/>
         </w:rPr>
-        <w:t xml:space="preserve">Our plan for the midterm project is a web application that displays the temperature and humidity of a room. We will utilize a Raspberry Pi and a DHT11 to collect the data, and we will use HTML, CSS, and JavaScript to create the web application. We have had a previous interest in Raspberry Pis and we thought this would be a great opportunity to learn more about it while learning what this course is originally about: </w:t>
-      </w:r>
-      <w:r>
-        <w:rPr>
-          <w:rFonts w:cs="Times New Roman" w:ascii="Times New Roman" w:hAnsi="Times New Roman"/>
+        <w:t>Our plan for the midterm project is a web application that displays the temperature and humidity of a room. We will utilize a Raspberry Pi and a DHT11 to collect the data, and we will use HTML, CSS, and JavaScript to create the web application. We have had a previous interest in Raspberry Pis and we thought this would be a great opportunity to learn more about it while learning what this course is originally about: the construction of user interfaces. Creating a website using the data collected directly by us feels more rewarding than using data from outside sources. And beyond that, learning to work with a platform such as the Raspberry Pi will give us knowledge we can iterate upon to make more interesting technology in the future. We are hopeful for this project and feel that it will be a great learning experience.</w:t>
+      </w:r>
+      <w:r>
+        <w:br w:type="page"/>
+      </w:r>
+    </w:p>
+    <w:p>
+      <w:pPr>
+        <w:spacing w:line="480" w:lineRule="auto"/>
+      </w:pPr>
+    </w:p>
+    <w:p>
+      <w:pPr>
+        <w:spacing w:line="480" w:lineRule="auto"/>
+        <w:jc w:val="center"/>
+        <w:rPr>
+          <w:rFonts w:ascii="Times New Roman" w:hAnsi="Times New Roman" w:cs="Times New Roman"/>
+          <w:b/>
+          <w:bCs/>
+          <w:sz w:val="40"/>
+          <w:szCs w:val="40"/>
+        </w:rPr>
+      </w:pPr>
+      <w:r>
+        <w:rPr>
+          <w:rFonts w:ascii="Times New Roman" w:hAnsi="Times New Roman" w:cs="Times New Roman"/>
+          <w:b/>
+          <w:bCs/>
+          <w:sz w:val="40"/>
+          <w:szCs w:val="40"/>
+        </w:rPr>
+        <w:t>Objectives</w:t>
+      </w:r>
+    </w:p>
+    <w:p>
+      <w:pPr>
+        <w:spacing w:line="480" w:lineRule="auto"/>
+        <w:rPr>
+          <w:rFonts w:ascii="Times New Roman" w:hAnsi="Times New Roman" w:cs="Times New Roman"/>
           <w:sz w:val="24"/>
           <w:szCs w:val="24"/>
         </w:rPr>
-        <w:t>t</w:t>
-      </w:r>
-      <w:r>
-        <w:rPr>
-          <w:rFonts w:cs="Times New Roman" w:ascii="Times New Roman" w:hAnsi="Times New Roman"/>
+      </w:pPr>
+      <w:r>
+        <w:rPr>
+          <w:rFonts w:ascii="Times New Roman" w:hAnsi="Times New Roman" w:cs="Times New Roman"/>
           <w:sz w:val="24"/>
           <w:szCs w:val="24"/>
         </w:rPr>
-        <w:t xml:space="preserve">he construction of user interfaces. Creating a website using the data </w:t>
-      </w:r>
-      <w:r>
-        <w:rPr>
-          <w:rFonts w:cs="Times New Roman" w:ascii="Times New Roman" w:hAnsi="Times New Roman"/>
-          <w:sz w:val="24"/>
-          <w:szCs w:val="24"/>
-        </w:rPr>
-        <w:t>collected directly by us</w:t>
-      </w:r>
-      <w:r>
-        <w:rPr>
-          <w:rFonts w:cs="Times New Roman" w:ascii="Times New Roman" w:hAnsi="Times New Roman"/>
-          <w:sz w:val="24"/>
-          <w:szCs w:val="24"/>
-        </w:rPr>
-        <w:t xml:space="preserve"> feels more rewarding than using data from outside sources. </w:t>
-      </w:r>
-      <w:r>
-        <w:rPr>
-          <w:rFonts w:cs="Times New Roman" w:ascii="Times New Roman" w:hAnsi="Times New Roman"/>
-          <w:sz w:val="24"/>
-          <w:szCs w:val="24"/>
-        </w:rPr>
-        <w:t xml:space="preserve">And beyond that, learning to work with a platform such as the Raspberry Pi will give us knowledge we can iterate upon to make more interesting technology in the future. </w:t>
-      </w:r>
-      <w:r>
-        <w:rPr>
-          <w:rFonts w:cs="Times New Roman" w:ascii="Times New Roman" w:hAnsi="Times New Roman"/>
-          <w:sz w:val="24"/>
-          <w:szCs w:val="24"/>
-        </w:rPr>
-        <w:t xml:space="preserve">We are hopeful for this project and feel that it will be a great </w:t>
-      </w:r>
-      <w:r>
-        <w:rPr>
-          <w:rFonts w:cs="Times New Roman" w:ascii="Times New Roman" w:hAnsi="Times New Roman"/>
-          <w:sz w:val="24"/>
-          <w:szCs w:val="24"/>
-        </w:rPr>
-        <w:t xml:space="preserve">learning </w:t>
-      </w:r>
-      <w:r>
-        <w:rPr>
-          <w:rFonts w:cs="Times New Roman" w:ascii="Times New Roman" w:hAnsi="Times New Roman"/>
-          <w:sz w:val="24"/>
-          <w:szCs w:val="24"/>
-        </w:rPr>
-        <w:t>experience.</w:t>
-      </w:r>
-      <w:r>
-        <w:br w:type="page"/>
-      </w:r>
-    </w:p>
-    <w:p>
-      <w:pPr>
-        <w:pStyle w:val="Normal"/>
-        <w:spacing w:lineRule="auto" w:line="480"/>
-        <w:rPr/>
-      </w:pPr>
-      <w:r>
-        <w:rPr/>
-      </w:r>
-    </w:p>
-    <w:p>
-      <w:pPr>
-        <w:pStyle w:val="Normal"/>
-        <w:spacing w:lineRule="auto" w:line="480"/>
-        <w:jc w:val="center"/>
-        <w:rPr>
-          <w:rFonts w:ascii="Times New Roman" w:hAnsi="Times New Roman" w:cs="Times New Roman"/>
-          <w:b/>
-          <w:b/>
-          <w:bCs/>
-          <w:sz w:val="40"/>
-          <w:szCs w:val="40"/>
-        </w:rPr>
-      </w:pPr>
-      <w:r>
-        <w:rPr>
-          <w:rFonts w:cs="Times New Roman" w:ascii="Times New Roman" w:hAnsi="Times New Roman"/>
-          <w:b/>
-          <w:bCs/>
-          <w:sz w:val="40"/>
-          <w:szCs w:val="40"/>
-        </w:rPr>
-        <w:t>Objectives</w:t>
-      </w:r>
-    </w:p>
-    <w:p>
-      <w:pPr>
-        <w:pStyle w:val="Normal"/>
-        <w:spacing w:lineRule="auto" w:line="480"/>
-        <w:rPr>
-          <w:rFonts w:ascii="Times New Roman" w:hAnsi="Times New Roman" w:cs="Times New Roman"/>
-          <w:sz w:val="24"/>
-          <w:szCs w:val="24"/>
-        </w:rPr>
-      </w:pPr>
-      <w:r>
-        <w:rPr>
-          <w:rFonts w:cs="Times New Roman" w:ascii="Times New Roman" w:hAnsi="Times New Roman"/>
-          <w:sz w:val="24"/>
-          <w:szCs w:val="24"/>
-        </w:rPr>
-        <w:t>The following are</w:t>
-      </w:r>
-      <w:r>
-        <w:rPr>
-          <w:rFonts w:cs="Times New Roman" w:ascii="Times New Roman" w:hAnsi="Times New Roman"/>
-          <w:sz w:val="24"/>
-          <w:szCs w:val="24"/>
-        </w:rPr>
-        <w:t xml:space="preserve"> objectives that we wish to accomplish for this midterm project:</w:t>
+        <w:t>The following are objectives that we wish to accomplish for this midterm project:</w:t>
       </w:r>
     </w:p>
     <w:p>
@@ -630,7 +483,7 @@
           <w:ilvl w:val="0"/>
           <w:numId w:val="1"/>
         </w:numPr>
-        <w:spacing w:lineRule="auto" w:line="480"/>
+        <w:spacing w:line="480" w:lineRule="auto"/>
         <w:rPr>
           <w:rFonts w:ascii="Times New Roman" w:hAnsi="Times New Roman" w:cs="Times New Roman"/>
           <w:sz w:val="24"/>
@@ -639,7 +492,7 @@
       </w:pPr>
       <w:r>
         <w:rPr>
-          <w:rFonts w:cs="Times New Roman" w:ascii="Times New Roman" w:hAnsi="Times New Roman"/>
+          <w:rFonts w:ascii="Times New Roman" w:hAnsi="Times New Roman" w:cs="Times New Roman"/>
           <w:sz w:val="24"/>
           <w:szCs w:val="24"/>
         </w:rPr>
@@ -653,7 +506,7 @@
           <w:ilvl w:val="0"/>
           <w:numId w:val="1"/>
         </w:numPr>
-        <w:spacing w:lineRule="auto" w:line="480"/>
+        <w:spacing w:line="480" w:lineRule="auto"/>
         <w:rPr>
           <w:rFonts w:ascii="Times New Roman" w:hAnsi="Times New Roman" w:cs="Times New Roman"/>
           <w:sz w:val="24"/>
@@ -662,7 +515,7 @@
       </w:pPr>
       <w:r>
         <w:rPr>
-          <w:rFonts w:cs="Times New Roman" w:ascii="Times New Roman" w:hAnsi="Times New Roman"/>
+          <w:rFonts w:ascii="Times New Roman" w:hAnsi="Times New Roman" w:cs="Times New Roman"/>
           <w:sz w:val="24"/>
           <w:szCs w:val="24"/>
         </w:rPr>
@@ -676,7 +529,7 @@
           <w:ilvl w:val="0"/>
           <w:numId w:val="1"/>
         </w:numPr>
-        <w:spacing w:lineRule="auto" w:line="480"/>
+        <w:spacing w:line="480" w:lineRule="auto"/>
         <w:rPr>
           <w:rFonts w:ascii="Times New Roman" w:hAnsi="Times New Roman" w:cs="Times New Roman"/>
           <w:sz w:val="24"/>
@@ -685,7 +538,7 @@
       </w:pPr>
       <w:r>
         <w:rPr>
-          <w:rFonts w:cs="Times New Roman" w:ascii="Times New Roman" w:hAnsi="Times New Roman"/>
+          <w:rFonts w:ascii="Times New Roman" w:hAnsi="Times New Roman" w:cs="Times New Roman"/>
           <w:sz w:val="24"/>
           <w:szCs w:val="24"/>
         </w:rPr>
@@ -697,26 +550,10 @@
     </w:p>
     <w:p>
       <w:pPr>
-        <w:pStyle w:val="ListParagraph"/>
-        <w:numPr>
-          <w:ilvl w:val="0"/>
-          <w:numId w:val="1"/>
-        </w:numPr>
-        <w:spacing w:lineRule="auto" w:line="480"/>
-        <w:rPr/>
-      </w:pPr>
-      <w:r>
-        <w:rPr/>
-      </w:r>
-    </w:p>
-    <w:p>
-      <w:pPr>
-        <w:pStyle w:val="Normal"/>
-        <w:spacing w:lineRule="auto" w:line="480"/>
-        <w:jc w:val="center"/>
-        <w:rPr>
-          <w:rFonts w:ascii="Times New Roman" w:hAnsi="Times New Roman" w:cs="Times New Roman"/>
-          <w:b/>
+        <w:spacing w:line="480" w:lineRule="auto"/>
+        <w:jc w:val="center"/>
+        <w:rPr>
+          <w:rFonts w:ascii="Times New Roman" w:hAnsi="Times New Roman" w:cs="Times New Roman"/>
           <w:b/>
           <w:bCs/>
           <w:sz w:val="40"/>
@@ -725,19 +562,19 @@
       </w:pPr>
       <w:r>
         <w:rPr>
-          <w:rFonts w:cs="Times New Roman" w:ascii="Times New Roman" w:hAnsi="Times New Roman"/>
+          <w:rFonts w:ascii="Times New Roman" w:hAnsi="Times New Roman" w:cs="Times New Roman"/>
           <w:b/>
           <w:bCs/>
           <w:sz w:val="40"/>
           <w:szCs w:val="40"/>
         </w:rPr>
+        <w:lastRenderedPageBreak/>
         <w:t>Organization</w:t>
       </w:r>
     </w:p>
     <w:p>
       <w:pPr>
-        <w:pStyle w:val="Normal"/>
-        <w:spacing w:lineRule="auto" w:line="480" w:before="0" w:after="160"/>
+        <w:spacing w:line="480" w:lineRule="auto"/>
         <w:rPr>
           <w:rFonts w:ascii="Times New Roman" w:hAnsi="Times New Roman" w:cs="Times New Roman"/>
           <w:sz w:val="24"/>
@@ -746,126 +583,79 @@
       </w:pPr>
       <w:r>
         <w:rPr>
-          <w:rFonts w:cs="Times New Roman" w:ascii="Times New Roman" w:hAnsi="Times New Roman"/>
+          <w:rFonts w:ascii="Times New Roman" w:hAnsi="Times New Roman" w:cs="Times New Roman"/>
           <w:sz w:val="24"/>
           <w:szCs w:val="24"/>
         </w:rPr>
-        <w:t xml:space="preserve">We plan our organizing our work on GitHub </w:t>
-      </w:r>
-      <w:r>
-        <w:rPr>
-          <w:rFonts w:cs="Times New Roman" w:ascii="Times New Roman" w:hAnsi="Times New Roman"/>
-          <w:sz w:val="24"/>
-          <w:szCs w:val="24"/>
-        </w:rPr>
-        <w:t>and Discord</w:t>
-      </w:r>
-      <w:r>
-        <w:rPr>
-          <w:rFonts w:cs="Times New Roman" w:ascii="Times New Roman" w:hAnsi="Times New Roman"/>
-          <w:sz w:val="24"/>
-          <w:szCs w:val="24"/>
-        </w:rPr>
-        <w:t xml:space="preserve">. GitHub allows us to work on the projects independently and merge the work when it’s ready, </w:t>
-      </w:r>
-      <w:r>
-        <w:rPr>
-          <w:rFonts w:cs="Times New Roman" w:ascii="Times New Roman" w:hAnsi="Times New Roman"/>
-          <w:sz w:val="24"/>
-          <w:szCs w:val="24"/>
-        </w:rPr>
-        <w:t>and Discord allows us to collaborate together in real time</w:t>
-      </w:r>
-      <w:r>
-        <w:rPr>
-          <w:rFonts w:cs="Times New Roman" w:ascii="Times New Roman" w:hAnsi="Times New Roman"/>
-          <w:sz w:val="24"/>
-          <w:szCs w:val="24"/>
-        </w:rPr>
-        <w:t xml:space="preserve">. The </w:t>
-      </w:r>
-      <w:r>
-        <w:rPr>
-          <w:rFonts w:cs="Times New Roman" w:ascii="Times New Roman" w:hAnsi="Times New Roman"/>
-          <w:sz w:val="24"/>
-          <w:szCs w:val="24"/>
-        </w:rPr>
-        <w:t xml:space="preserve">total </w:t>
-      </w:r>
-      <w:r>
-        <w:rPr>
-          <w:rFonts w:cs="Times New Roman" w:ascii="Times New Roman" w:hAnsi="Times New Roman"/>
-          <w:sz w:val="24"/>
-          <w:szCs w:val="24"/>
-        </w:rPr>
-        <w:t xml:space="preserve">work will be shared or distributed depending on the situation. A situation may come up where one of us may be busy or have other plans, or one of us is well-versed in the current assignment. Work may be distributed unevenly, but </w:t>
-      </w:r>
-      <w:r>
-        <w:rPr>
-          <w:rFonts w:cs="Times New Roman" w:ascii="Times New Roman" w:hAnsi="Times New Roman"/>
-          <w:sz w:val="24"/>
-          <w:szCs w:val="24"/>
-        </w:rPr>
-        <w:t>it</w:t>
-      </w:r>
-      <w:r>
-        <w:rPr>
-          <w:rFonts w:cs="Times New Roman" w:ascii="Times New Roman" w:hAnsi="Times New Roman"/>
-          <w:sz w:val="24"/>
-          <w:szCs w:val="24"/>
-        </w:rPr>
-        <w:t xml:space="preserve"> will be discussed and agreed upon. The VMs will be used in a similar manner, where it will be used to work together on assignments and projects. </w:t>
+        <w:t xml:space="preserve">We plan our organizing our work on GitHub and Discord. GitHub allows us to work on the projects independently and merge the work when it’s ready, and Discord allows us to collaborate together in real time. The total work will be shared or distributed depending on the situation. A situation may come up where one of us may be busy or have other plans, or one of us is well-versed in the current assignment. Work may be distributed unevenly, but it will be discussed and agreed upon. The VMs will be used in a similar manner, where it will be used to work together on assignments and projects. </w:t>
       </w:r>
     </w:p>
     <w:sectPr>
-      <w:footerReference w:type="default" r:id="rId4"/>
-      <w:type w:val="nextPage"/>
+      <w:footerReference w:type="default" r:id="rId10"/>
       <w:pgSz w:w="12240" w:h="15840"/>
-      <w:pgMar w:left="1440" w:right="1440" w:gutter="0" w:header="0" w:top="1440" w:footer="720" w:bottom="1440"/>
-      <w:pgNumType w:fmt="decimal"/>
-      <w:formProt w:val="false"/>
-      <w:textDirection w:val="lrTb"/>
-      <w:docGrid w:type="default" w:linePitch="360" w:charSpace="4096"/>
+      <w:pgMar w:top="1440" w:right="1440" w:bottom="1440" w:left="1440" w:header="0" w:footer="720" w:gutter="0"/>
+      <w:cols w:space="720"/>
+      <w:formProt w:val="0"/>
+      <w:docGrid w:linePitch="360" w:charSpace="4096"/>
     </w:sectPr>
   </w:body>
 </w:document>
 </file>
 
+<file path=word/endnotes.xml><?xml version="1.0" encoding="utf-8"?>
+<w:endnotes xmlns:wpc="http://schemas.microsoft.com/office/word/2010/wordprocessingCanvas" xmlns:cx="http://schemas.microsoft.com/office/drawing/2014/chartex" xmlns:cx1="http://schemas.microsoft.com/office/drawing/2015/9/8/chartex" xmlns:cx2="http://schemas.microsoft.com/office/drawing/2015/10/21/chartex" xmlns:cx3="http://schemas.microsoft.com/office/drawing/2016/5/9/chartex" xmlns:cx4="http://schemas.microsoft.com/office/drawing/2016/5/10/chartex" xmlns:cx5="http://schemas.microsoft.com/office/drawing/2016/5/11/chartex" xmlns:cx6="http://schemas.microsoft.com/office/drawing/2016/5/12/chartex" xmlns:cx7="http://schemas.microsoft.com/office/drawing/2016/5/13/chartex" xmlns:cx8="http://schemas.microsoft.com/office/drawing/2016/5/14/chartex" xmlns:mc="http://schemas.openxmlformats.org/markup-compatibility/2006" xmlns:aink="http://schemas.microsoft.com/office/drawing/2016/ink" xmlns:am3d="http://schemas.microsoft.com/office/drawing/2017/model3d" xmlns:o="urn:schemas-microsoft-com:office:office" xmlns:oel="http://schemas.microsoft.com/office/2019/extlst" xmlns:r="http://schemas.openxmlformats.org/officeDocument/2006/relationships" xmlns:m="http://schemas.openxmlformats.org/officeDocument/2006/math" xmlns:v="urn:schemas-microsoft-com:vml" xmlns:wp14="http://schemas.microsoft.com/office/word/2010/wordprocessingDrawing" xmlns:wp="http://schemas.openxmlformats.org/drawingml/2006/wordprocessingDrawing" xmlns:w10="urn:schemas-microsoft-com:office:word" xmlns:w="http://schemas.openxmlformats.org/wordprocessingml/2006/main" xmlns:w14="http://schemas.microsoft.com/office/word/2010/wordml" xmlns:w15="http://schemas.microsoft.com/office/word/2012/wordml" xmlns:w16cex="http://schemas.microsoft.com/office/word/2018/wordml/cex" xmlns:w16cid="http://schemas.microsoft.com/office/word/2016/wordml/cid" xmlns:w16="http://schemas.microsoft.com/office/word/2018/wordml" xmlns:w16sdtdh="http://schemas.microsoft.com/office/word/2020/wordml/sdtdatahash" xmlns:w16se="http://schemas.microsoft.com/office/word/2015/wordml/symex" xmlns:wpg="http://schemas.microsoft.com/office/word/2010/wordprocessingGroup" xmlns:wpi="http://schemas.microsoft.com/office/word/2010/wordprocessingInk" xmlns:wne="http://schemas.microsoft.com/office/word/2006/wordml" xmlns:wps="http://schemas.microsoft.com/office/word/2010/wordprocessingShape" mc:Ignorable="w14 w15 w16se w16cid w16 w16cex w16sdtdh wp14">
+  <w:endnote w:type="separator" w:id="-1">
+    <w:p>
+      <w:pPr>
+        <w:spacing w:after="0" w:line="240" w:lineRule="auto"/>
+      </w:pPr>
+      <w:r>
+        <w:separator/>
+      </w:r>
+    </w:p>
+  </w:endnote>
+  <w:endnote w:type="continuationSeparator" w:id="0">
+    <w:p>
+      <w:pPr>
+        <w:spacing w:after="0" w:line="240" w:lineRule="auto"/>
+      </w:pPr>
+      <w:r>
+        <w:continuationSeparator/>
+      </w:r>
+    </w:p>
+  </w:endnote>
+</w:endnotes>
+</file>
+
 <file path=word/footer1.xml><?xml version="1.0" encoding="utf-8"?>
-<w:ftr xmlns:o="urn:schemas-microsoft-com:office:office" xmlns:r="http://schemas.openxmlformats.org/officeDocument/2006/relationships" xmlns:v="urn:schemas-microsoft-com:vml" xmlns:w="http://schemas.openxmlformats.org/wordprocessingml/2006/main" xmlns:w10="urn:schemas-microsoft-com:office:word" xmlns:wp="http://schemas.openxmlformats.org/drawingml/2006/wordprocessingDrawing" xmlns:wps="http://schemas.microsoft.com/office/word/2010/wordprocessingShape" xmlns:wpg="http://schemas.microsoft.com/office/word/2010/wordprocessingGroup" xmlns:mc="http://schemas.openxmlformats.org/markup-compatibility/2006" xmlns:wp14="http://schemas.microsoft.com/office/word/2010/wordprocessingDrawing" xmlns:w14="http://schemas.microsoft.com/office/word/2010/wordml" xmlns:w15="http://schemas.microsoft.com/office/word/2012/wordml" mc:Ignorable="w14 wp14 w15">
+<w:ftr xmlns:wpc="http://schemas.microsoft.com/office/word/2010/wordprocessingCanvas" xmlns:cx="http://schemas.microsoft.com/office/drawing/2014/chartex" xmlns:cx1="http://schemas.microsoft.com/office/drawing/2015/9/8/chartex" xmlns:cx2="http://schemas.microsoft.com/office/drawing/2015/10/21/chartex" xmlns:cx3="http://schemas.microsoft.com/office/drawing/2016/5/9/chartex" xmlns:cx4="http://schemas.microsoft.com/office/drawing/2016/5/10/chartex" xmlns:cx5="http://schemas.microsoft.com/office/drawing/2016/5/11/chartex" xmlns:cx6="http://schemas.microsoft.com/office/drawing/2016/5/12/chartex" xmlns:cx7="http://schemas.microsoft.com/office/drawing/2016/5/13/chartex" xmlns:cx8="http://schemas.microsoft.com/office/drawing/2016/5/14/chartex" xmlns:mc="http://schemas.openxmlformats.org/markup-compatibility/2006" xmlns:aink="http://schemas.microsoft.com/office/drawing/2016/ink" xmlns:am3d="http://schemas.microsoft.com/office/drawing/2017/model3d" xmlns:o="urn:schemas-microsoft-com:office:office" xmlns:oel="http://schemas.microsoft.com/office/2019/extlst" xmlns:r="http://schemas.openxmlformats.org/officeDocument/2006/relationships" xmlns:m="http://schemas.openxmlformats.org/officeDocument/2006/math" xmlns:v="urn:schemas-microsoft-com:vml" xmlns:wp14="http://schemas.microsoft.com/office/word/2010/wordprocessingDrawing" xmlns:wp="http://schemas.openxmlformats.org/drawingml/2006/wordprocessingDrawing" xmlns:w10="urn:schemas-microsoft-com:office:word" xmlns:w="http://schemas.openxmlformats.org/wordprocessingml/2006/main" xmlns:w14="http://schemas.microsoft.com/office/word/2010/wordml" xmlns:w15="http://schemas.microsoft.com/office/word/2012/wordml" xmlns:w16cex="http://schemas.microsoft.com/office/word/2018/wordml/cex" xmlns:w16cid="http://schemas.microsoft.com/office/word/2016/wordml/cid" xmlns:w16="http://schemas.microsoft.com/office/word/2018/wordml" xmlns:w16sdtdh="http://schemas.microsoft.com/office/word/2020/wordml/sdtdatahash" xmlns:w16se="http://schemas.microsoft.com/office/word/2015/wordml/symex" xmlns:wpg="http://schemas.microsoft.com/office/word/2010/wordprocessingGroup" xmlns:wpi="http://schemas.microsoft.com/office/word/2010/wordprocessingInk" xmlns:wne="http://schemas.microsoft.com/office/word/2006/wordml" xmlns:wps="http://schemas.microsoft.com/office/word/2010/wordprocessingShape" mc:Ignorable="w14 w15 w16se w16cid w16 w16cex w16sdtdh wp14">
   <w:sdt>
     <w:sdtPr>
+      <w:id w:val="1400445724"/>
       <w:docPartObj>
         <w:docPartGallery w:val="Page Numbers (Bottom of Page)"/>
-        <w:docPartUnique w:val="true"/>
+        <w:docPartUnique/>
       </w:docPartObj>
-      <w:id w:val="1400445724"/>
     </w:sdtPr>
     <w:sdtContent>
       <w:p>
         <w:pPr>
           <w:pStyle w:val="Footer"/>
           <w:jc w:val="right"/>
-          <w:rPr/>
         </w:pPr>
         <w:r>
-          <w:rPr/>
           <w:fldChar w:fldCharType="begin"/>
         </w:r>
         <w:r>
-          <w:rPr/>
           <w:instrText xml:space="preserve"> PAGE </w:instrText>
         </w:r>
         <w:r>
-          <w:rPr/>
           <w:fldChar w:fldCharType="separate"/>
         </w:r>
         <w:r>
-          <w:rPr/>
           <w:t>5</w:t>
         </w:r>
         <w:r>
-          <w:rPr/>
           <w:fldChar w:fldCharType="end"/>
         </w:r>
       </w:p>
@@ -874,18 +664,42 @@
   <w:p>
     <w:pPr>
       <w:pStyle w:val="Footer"/>
-      <w:rPr/>
     </w:pPr>
-    <w:r>
-      <w:rPr/>
-    </w:r>
   </w:p>
 </w:ftr>
 </file>
 
+<file path=word/footnotes.xml><?xml version="1.0" encoding="utf-8"?>
+<w:footnotes xmlns:wpc="http://schemas.microsoft.com/office/word/2010/wordprocessingCanvas" xmlns:cx="http://schemas.microsoft.com/office/drawing/2014/chartex" xmlns:cx1="http://schemas.microsoft.com/office/drawing/2015/9/8/chartex" xmlns:cx2="http://schemas.microsoft.com/office/drawing/2015/10/21/chartex" xmlns:cx3="http://schemas.microsoft.com/office/drawing/2016/5/9/chartex" xmlns:cx4="http://schemas.microsoft.com/office/drawing/2016/5/10/chartex" xmlns:cx5="http://schemas.microsoft.com/office/drawing/2016/5/11/chartex" xmlns:cx6="http://schemas.microsoft.com/office/drawing/2016/5/12/chartex" xmlns:cx7="http://schemas.microsoft.com/office/drawing/2016/5/13/chartex" xmlns:cx8="http://schemas.microsoft.com/office/drawing/2016/5/14/chartex" xmlns:mc="http://schemas.openxmlformats.org/markup-compatibility/2006" xmlns:aink="http://schemas.microsoft.com/office/drawing/2016/ink" xmlns:am3d="http://schemas.microsoft.com/office/drawing/2017/model3d" xmlns:o="urn:schemas-microsoft-com:office:office" xmlns:oel="http://schemas.microsoft.com/office/2019/extlst" xmlns:r="http://schemas.openxmlformats.org/officeDocument/2006/relationships" xmlns:m="http://schemas.openxmlformats.org/officeDocument/2006/math" xmlns:v="urn:schemas-microsoft-com:vml" xmlns:wp14="http://schemas.microsoft.com/office/word/2010/wordprocessingDrawing" xmlns:wp="http://schemas.openxmlformats.org/drawingml/2006/wordprocessingDrawing" xmlns:w10="urn:schemas-microsoft-com:office:word" xmlns:w="http://schemas.openxmlformats.org/wordprocessingml/2006/main" xmlns:w14="http://schemas.microsoft.com/office/word/2010/wordml" xmlns:w15="http://schemas.microsoft.com/office/word/2012/wordml" xmlns:w16cex="http://schemas.microsoft.com/office/word/2018/wordml/cex" xmlns:w16cid="http://schemas.microsoft.com/office/word/2016/wordml/cid" xmlns:w16="http://schemas.microsoft.com/office/word/2018/wordml" xmlns:w16sdtdh="http://schemas.microsoft.com/office/word/2020/wordml/sdtdatahash" xmlns:w16se="http://schemas.microsoft.com/office/word/2015/wordml/symex" xmlns:wpg="http://schemas.microsoft.com/office/word/2010/wordprocessingGroup" xmlns:wpi="http://schemas.microsoft.com/office/word/2010/wordprocessingInk" xmlns:wne="http://schemas.microsoft.com/office/word/2006/wordml" xmlns:wps="http://schemas.microsoft.com/office/word/2010/wordprocessingShape" mc:Ignorable="w14 w15 w16se w16cid w16 w16cex w16sdtdh wp14">
+  <w:footnote w:type="separator" w:id="-1">
+    <w:p>
+      <w:pPr>
+        <w:spacing w:after="0" w:line="240" w:lineRule="auto"/>
+      </w:pPr>
+      <w:r>
+        <w:separator/>
+      </w:r>
+    </w:p>
+  </w:footnote>
+  <w:footnote w:type="continuationSeparator" w:id="0">
+    <w:p>
+      <w:pPr>
+        <w:spacing w:after="0" w:line="240" w:lineRule="auto"/>
+      </w:pPr>
+      <w:r>
+        <w:continuationSeparator/>
+      </w:r>
+    </w:p>
+  </w:footnote>
+</w:footnotes>
+</file>
+
 <file path=word/numbering.xml><?xml version="1.0" encoding="utf-8"?>
-<w:numbering xmlns:w="http://schemas.openxmlformats.org/wordprocessingml/2006/main" xmlns:o="urn:schemas-microsoft-com:office:office" xmlns:r="http://schemas.openxmlformats.org/officeDocument/2006/relationships" xmlns:v="urn:schemas-microsoft-com:vml" xmlns:mc="http://schemas.openxmlformats.org/markup-compatibility/2006" xmlns:w14="http://schemas.microsoft.com/office/word/2010/wordml" mc:Ignorable="w14">
-  <w:abstractNum w:abstractNumId="1">
+<w:numbering xmlns:wpc="http://schemas.microsoft.com/office/word/2010/wordprocessingCanvas" xmlns:cx="http://schemas.microsoft.com/office/drawing/2014/chartex" xmlns:cx1="http://schemas.microsoft.com/office/drawing/2015/9/8/chartex" xmlns:cx2="http://schemas.microsoft.com/office/drawing/2015/10/21/chartex" xmlns:cx3="http://schemas.microsoft.com/office/drawing/2016/5/9/chartex" xmlns:cx4="http://schemas.microsoft.com/office/drawing/2016/5/10/chartex" xmlns:cx5="http://schemas.microsoft.com/office/drawing/2016/5/11/chartex" xmlns:cx6="http://schemas.microsoft.com/office/drawing/2016/5/12/chartex" xmlns:cx7="http://schemas.microsoft.com/office/drawing/2016/5/13/chartex" xmlns:cx8="http://schemas.microsoft.com/office/drawing/2016/5/14/chartex" xmlns:mc="http://schemas.openxmlformats.org/markup-compatibility/2006" xmlns:aink="http://schemas.microsoft.com/office/drawing/2016/ink" xmlns:am3d="http://schemas.microsoft.com/office/drawing/2017/model3d" xmlns:o="urn:schemas-microsoft-com:office:office" xmlns:oel="http://schemas.microsoft.com/office/2019/extlst" xmlns:r="http://schemas.openxmlformats.org/officeDocument/2006/relationships" xmlns:m="http://schemas.openxmlformats.org/officeDocument/2006/math" xmlns:v="urn:schemas-microsoft-com:vml" xmlns:wp14="http://schemas.microsoft.com/office/word/2010/wordprocessingDrawing" xmlns:wp="http://schemas.openxmlformats.org/drawingml/2006/wordprocessingDrawing" xmlns:w10="urn:schemas-microsoft-com:office:word" xmlns:w="http://schemas.openxmlformats.org/wordprocessingml/2006/main" xmlns:w14="http://schemas.microsoft.com/office/word/2010/wordml" xmlns:w15="http://schemas.microsoft.com/office/word/2012/wordml" xmlns:w16cex="http://schemas.microsoft.com/office/word/2018/wordml/cex" xmlns:w16cid="http://schemas.microsoft.com/office/word/2016/wordml/cid" xmlns:w16="http://schemas.microsoft.com/office/word/2018/wordml" xmlns:w16sdtdh="http://schemas.microsoft.com/office/word/2020/wordml/sdtdatahash" xmlns:w16se="http://schemas.microsoft.com/office/word/2015/wordml/symex" xmlns:wpg="http://schemas.microsoft.com/office/word/2010/wordprocessingGroup" xmlns:wpi="http://schemas.microsoft.com/office/word/2010/wordprocessingInk" xmlns:wne="http://schemas.microsoft.com/office/word/2006/wordml" xmlns:wps="http://schemas.microsoft.com/office/word/2010/wordprocessingShape" mc:Ignorable="w14 w15 w16se w16cid w16 w16cex w16sdtdh wp14">
+  <w:abstractNum w:abstractNumId="0" w15:restartNumberingAfterBreak="0">
+    <w:nsid w:val="0A480A93"/>
+    <w:multiLevelType w:val="multilevel"/>
+    <w:tmpl w:val="C60C714C"/>
     <w:lvl w:ilvl="0">
       <w:start w:val="1"/>
       <w:numFmt w:val="decimal"/>
@@ -897,7 +711,6 @@
         </w:tabs>
         <w:ind w:left="720" w:hanging="360"/>
       </w:pPr>
-      <w:rPr/>
     </w:lvl>
     <w:lvl w:ilvl="1">
       <w:start w:val="1"/>
@@ -910,7 +723,6 @@
         </w:tabs>
         <w:ind w:left="1440" w:hanging="360"/>
       </w:pPr>
-      <w:rPr/>
     </w:lvl>
     <w:lvl w:ilvl="2">
       <w:start w:val="1"/>
@@ -923,7 +735,6 @@
         </w:tabs>
         <w:ind w:left="2160" w:hanging="180"/>
       </w:pPr>
-      <w:rPr/>
     </w:lvl>
     <w:lvl w:ilvl="3">
       <w:start w:val="1"/>
@@ -936,7 +747,6 @@
         </w:tabs>
         <w:ind w:left="2880" w:hanging="360"/>
       </w:pPr>
-      <w:rPr/>
     </w:lvl>
     <w:lvl w:ilvl="4">
       <w:start w:val="1"/>
@@ -949,7 +759,6 @@
         </w:tabs>
         <w:ind w:left="3600" w:hanging="360"/>
       </w:pPr>
-      <w:rPr/>
     </w:lvl>
     <w:lvl w:ilvl="5">
       <w:start w:val="1"/>
@@ -962,7 +771,6 @@
         </w:tabs>
         <w:ind w:left="4320" w:hanging="180"/>
       </w:pPr>
-      <w:rPr/>
     </w:lvl>
     <w:lvl w:ilvl="6">
       <w:start w:val="1"/>
@@ -975,7 +783,6 @@
         </w:tabs>
         <w:ind w:left="5040" w:hanging="360"/>
       </w:pPr>
-      <w:rPr/>
     </w:lvl>
     <w:lvl w:ilvl="7">
       <w:start w:val="1"/>
@@ -988,7 +795,6 @@
         </w:tabs>
         <w:ind w:left="5760" w:hanging="360"/>
       </w:pPr>
-      <w:rPr/>
     </w:lvl>
     <w:lvl w:ilvl="8">
       <w:start w:val="1"/>
@@ -1001,10 +807,12 @@
         </w:tabs>
         <w:ind w:left="6480" w:hanging="180"/>
       </w:pPr>
-      <w:rPr/>
     </w:lvl>
   </w:abstractNum>
-  <w:abstractNum w:abstractNumId="2">
+  <w:abstractNum w:abstractNumId="1" w15:restartNumberingAfterBreak="0">
+    <w:nsid w:val="3C670B94"/>
+    <w:multiLevelType w:val="multilevel"/>
+    <w:tmpl w:val="A2566168"/>
     <w:lvl w:ilvl="0">
       <w:start w:val="1"/>
       <w:numFmt w:val="none"/>
@@ -1015,7 +823,7 @@
         <w:tabs>
           <w:tab w:val="num" w:pos="0"/>
         </w:tabs>
-        <w:ind w:left="0" w:hanging="0"/>
+        <w:ind w:left="0" w:firstLine="0"/>
       </w:pPr>
     </w:lvl>
     <w:lvl w:ilvl="1">
@@ -1028,7 +836,7 @@
         <w:tabs>
           <w:tab w:val="num" w:pos="0"/>
         </w:tabs>
-        <w:ind w:left="0" w:hanging="0"/>
+        <w:ind w:left="0" w:firstLine="0"/>
       </w:pPr>
     </w:lvl>
     <w:lvl w:ilvl="2">
@@ -1041,7 +849,7 @@
         <w:tabs>
           <w:tab w:val="num" w:pos="0"/>
         </w:tabs>
-        <w:ind w:left="0" w:hanging="0"/>
+        <w:ind w:left="0" w:firstLine="0"/>
       </w:pPr>
     </w:lvl>
     <w:lvl w:ilvl="3">
@@ -1054,7 +862,7 @@
         <w:tabs>
           <w:tab w:val="num" w:pos="0"/>
         </w:tabs>
-        <w:ind w:left="0" w:hanging="0"/>
+        <w:ind w:left="0" w:firstLine="0"/>
       </w:pPr>
     </w:lvl>
     <w:lvl w:ilvl="4">
@@ -1067,7 +875,7 @@
         <w:tabs>
           <w:tab w:val="num" w:pos="0"/>
         </w:tabs>
-        <w:ind w:left="0" w:hanging="0"/>
+        <w:ind w:left="0" w:firstLine="0"/>
       </w:pPr>
     </w:lvl>
     <w:lvl w:ilvl="5">
@@ -1080,7 +888,7 @@
         <w:tabs>
           <w:tab w:val="num" w:pos="0"/>
         </w:tabs>
-        <w:ind w:left="0" w:hanging="0"/>
+        <w:ind w:left="0" w:firstLine="0"/>
       </w:pPr>
     </w:lvl>
     <w:lvl w:ilvl="6">
@@ -1093,7 +901,7 @@
         <w:tabs>
           <w:tab w:val="num" w:pos="0"/>
         </w:tabs>
-        <w:ind w:left="0" w:hanging="0"/>
+        <w:ind w:left="0" w:firstLine="0"/>
       </w:pPr>
     </w:lvl>
     <w:lvl w:ilvl="7">
@@ -1106,7 +914,7 @@
         <w:tabs>
           <w:tab w:val="num" w:pos="0"/>
         </w:tabs>
-        <w:ind w:left="0" w:hanging="0"/>
+        <w:ind w:left="0" w:firstLine="0"/>
       </w:pPr>
     </w:lvl>
     <w:lvl w:ilvl="8">
@@ -1119,25 +927,25 @@
         <w:tabs>
           <w:tab w:val="num" w:pos="0"/>
         </w:tabs>
-        <w:ind w:left="0" w:hanging="0"/>
+        <w:ind w:left="0" w:firstLine="0"/>
       </w:pPr>
     </w:lvl>
   </w:abstractNum>
-  <w:num w:numId="1">
+  <w:num w:numId="1" w16cid:durableId="388578520">
+    <w:abstractNumId w:val="0"/>
+  </w:num>
+  <w:num w:numId="2" w16cid:durableId="58750284">
     <w:abstractNumId w:val="1"/>
-  </w:num>
-  <w:num w:numId="2">
-    <w:abstractNumId w:val="2"/>
   </w:num>
 </w:numbering>
 </file>
 
 <file path=word/styles.xml><?xml version="1.0" encoding="utf-8"?>
-<w:styles xmlns:w="http://schemas.openxmlformats.org/wordprocessingml/2006/main" xmlns:w14="http://schemas.microsoft.com/office/word/2010/wordml" xmlns:mc="http://schemas.openxmlformats.org/markup-compatibility/2006" mc:Ignorable="w14">
+<w:styles xmlns:mc="http://schemas.openxmlformats.org/markup-compatibility/2006" xmlns:r="http://schemas.openxmlformats.org/officeDocument/2006/relationships" xmlns:w="http://schemas.openxmlformats.org/wordprocessingml/2006/main" xmlns:w14="http://schemas.microsoft.com/office/word/2010/wordml" xmlns:w15="http://schemas.microsoft.com/office/word/2012/wordml" xmlns:w16cex="http://schemas.microsoft.com/office/word/2018/wordml/cex" xmlns:w16cid="http://schemas.microsoft.com/office/word/2016/wordml/cid" xmlns:w16="http://schemas.microsoft.com/office/word/2018/wordml" xmlns:w16sdtdh="http://schemas.microsoft.com/office/word/2020/wordml/sdtdatahash" xmlns:w16se="http://schemas.microsoft.com/office/word/2015/wordml/symex" mc:Ignorable="w14 w15 w16se w16cid w16 w16cex w16sdtdh">
   <w:docDefaults>
     <w:rPrDefault>
       <w:rPr>
-        <w:rFonts w:ascii="Calibri" w:hAnsi="Calibri" w:eastAsia="Calibri" w:cs="" w:asciiTheme="minorHAnsi" w:cstheme="minorBidi" w:eastAsiaTheme="minorHAnsi" w:hAnsiTheme="minorHAnsi"/>
+        <w:rFonts w:asciiTheme="minorHAnsi" w:eastAsiaTheme="minorHAnsi" w:hAnsiTheme="minorHAnsi" w:cstheme="minorBidi"/>
         <w:kern w:val="2"/>
         <w:sz w:val="22"/>
         <w:szCs w:val="22"/>
@@ -1147,21 +955,21 @@
     </w:rPrDefault>
     <w:pPrDefault>
       <w:pPr>
-        <w:suppressAutoHyphens w:val="true"/>
+        <w:suppressAutoHyphens/>
       </w:pPr>
     </w:pPrDefault>
   </w:docDefaults>
   <w:latentStyles w:defLockedState="0" w:defUIPriority="99" w:defSemiHidden="0" w:defUnhideWhenUsed="0" w:defQFormat="0" w:count="376">
     <w:lsdException w:name="Normal" w:uiPriority="0" w:qFormat="1"/>
     <w:lsdException w:name="heading 1" w:uiPriority="9" w:qFormat="1"/>
-    <w:lsdException w:name="heading 2" w:uiPriority="9" w:semiHidden="1" w:unhideWhenUsed="1" w:qFormat="1"/>
-    <w:lsdException w:name="heading 3" w:uiPriority="9" w:semiHidden="1" w:unhideWhenUsed="1" w:qFormat="1"/>
-    <w:lsdException w:name="heading 4" w:uiPriority="9" w:semiHidden="1" w:unhideWhenUsed="1" w:qFormat="1"/>
-    <w:lsdException w:name="heading 5" w:uiPriority="9" w:semiHidden="1" w:unhideWhenUsed="1" w:qFormat="1"/>
-    <w:lsdException w:name="heading 6" w:uiPriority="9" w:semiHidden="1" w:unhideWhenUsed="1" w:qFormat="1"/>
-    <w:lsdException w:name="heading 7" w:uiPriority="9" w:semiHidden="1" w:unhideWhenUsed="1" w:qFormat="1"/>
-    <w:lsdException w:name="heading 8" w:uiPriority="9" w:semiHidden="1" w:unhideWhenUsed="1" w:qFormat="1"/>
-    <w:lsdException w:name="heading 9" w:uiPriority="9" w:semiHidden="1" w:unhideWhenUsed="1" w:qFormat="1"/>
+    <w:lsdException w:name="heading 2" w:semiHidden="1" w:uiPriority="9" w:unhideWhenUsed="1" w:qFormat="1"/>
+    <w:lsdException w:name="heading 3" w:semiHidden="1" w:uiPriority="9" w:unhideWhenUsed="1" w:qFormat="1"/>
+    <w:lsdException w:name="heading 4" w:semiHidden="1" w:uiPriority="9" w:unhideWhenUsed="1" w:qFormat="1"/>
+    <w:lsdException w:name="heading 5" w:semiHidden="1" w:uiPriority="9" w:unhideWhenUsed="1" w:qFormat="1"/>
+    <w:lsdException w:name="heading 6" w:semiHidden="1" w:uiPriority="9" w:unhideWhenUsed="1" w:qFormat="1"/>
+    <w:lsdException w:name="heading 7" w:semiHidden="1" w:uiPriority="9" w:unhideWhenUsed="1" w:qFormat="1"/>
+    <w:lsdException w:name="heading 8" w:semiHidden="1" w:uiPriority="9" w:unhideWhenUsed="1" w:qFormat="1"/>
+    <w:lsdException w:name="heading 9" w:semiHidden="1" w:uiPriority="9" w:unhideWhenUsed="1" w:qFormat="1"/>
     <w:lsdException w:name="index 1" w:semiHidden="1" w:unhideWhenUsed="1"/>
     <w:lsdException w:name="index 2" w:semiHidden="1" w:unhideWhenUsed="1"/>
     <w:lsdException w:name="index 3" w:semiHidden="1" w:unhideWhenUsed="1"/>
@@ -1171,22 +979,22 @@
     <w:lsdException w:name="index 7" w:semiHidden="1" w:unhideWhenUsed="1"/>
     <w:lsdException w:name="index 8" w:semiHidden="1" w:unhideWhenUsed="1"/>
     <w:lsdException w:name="index 9" w:semiHidden="1" w:unhideWhenUsed="1"/>
-    <w:lsdException w:name="toc 1" w:uiPriority="39" w:semiHidden="1" w:unhideWhenUsed="1"/>
-    <w:lsdException w:name="toc 2" w:uiPriority="39" w:semiHidden="1" w:unhideWhenUsed="1"/>
-    <w:lsdException w:name="toc 3" w:uiPriority="39" w:semiHidden="1" w:unhideWhenUsed="1"/>
-    <w:lsdException w:name="toc 4" w:uiPriority="39" w:semiHidden="1" w:unhideWhenUsed="1"/>
-    <w:lsdException w:name="toc 5" w:uiPriority="39" w:semiHidden="1" w:unhideWhenUsed="1"/>
-    <w:lsdException w:name="toc 6" w:uiPriority="39" w:semiHidden="1" w:unhideWhenUsed="1"/>
-    <w:lsdException w:name="toc 7" w:uiPriority="39" w:semiHidden="1" w:unhideWhenUsed="1"/>
-    <w:lsdException w:name="toc 8" w:uiPriority="39" w:semiHidden="1" w:unhideWhenUsed="1"/>
-    <w:lsdException w:name="toc 9" w:uiPriority="39" w:semiHidden="1" w:unhideWhenUsed="1"/>
+    <w:lsdException w:name="toc 1" w:semiHidden="1" w:uiPriority="39" w:unhideWhenUsed="1"/>
+    <w:lsdException w:name="toc 2" w:semiHidden="1" w:uiPriority="39" w:unhideWhenUsed="1"/>
+    <w:lsdException w:name="toc 3" w:semiHidden="1" w:uiPriority="39" w:unhideWhenUsed="1"/>
+    <w:lsdException w:name="toc 4" w:semiHidden="1" w:uiPriority="39" w:unhideWhenUsed="1"/>
+    <w:lsdException w:name="toc 5" w:semiHidden="1" w:uiPriority="39" w:unhideWhenUsed="1"/>
+    <w:lsdException w:name="toc 6" w:semiHidden="1" w:uiPriority="39" w:unhideWhenUsed="1"/>
+    <w:lsdException w:name="toc 7" w:semiHidden="1" w:uiPriority="39" w:unhideWhenUsed="1"/>
+    <w:lsdException w:name="toc 8" w:semiHidden="1" w:uiPriority="39" w:unhideWhenUsed="1"/>
+    <w:lsdException w:name="toc 9" w:semiHidden="1" w:uiPriority="39" w:unhideWhenUsed="1"/>
     <w:lsdException w:name="Normal Indent" w:semiHidden="1" w:unhideWhenUsed="1"/>
     <w:lsdException w:name="footnote text" w:semiHidden="1" w:unhideWhenUsed="1"/>
     <w:lsdException w:name="annotation text" w:semiHidden="1" w:unhideWhenUsed="1"/>
     <w:lsdException w:name="header" w:semiHidden="1" w:unhideWhenUsed="1"/>
     <w:lsdException w:name="footer" w:semiHidden="1" w:unhideWhenUsed="1"/>
     <w:lsdException w:name="index heading" w:semiHidden="1" w:unhideWhenUsed="1"/>
-    <w:lsdException w:name="caption" w:uiPriority="35" w:semiHidden="1" w:unhideWhenUsed="1" w:qFormat="1"/>
+    <w:lsdException w:name="caption" w:semiHidden="1" w:uiPriority="35" w:unhideWhenUsed="1" w:qFormat="1"/>
     <w:lsdException w:name="table of figures" w:semiHidden="1" w:unhideWhenUsed="1"/>
     <w:lsdException w:name="envelope address" w:semiHidden="1" w:unhideWhenUsed="1"/>
     <w:lsdException w:name="envelope return" w:semiHidden="1" w:unhideWhenUsed="1"/>
@@ -1217,7 +1025,7 @@
     <w:lsdException w:name="Title" w:uiPriority="10" w:qFormat="1"/>
     <w:lsdException w:name="Closing" w:semiHidden="1" w:unhideWhenUsed="1"/>
     <w:lsdException w:name="Signature" w:semiHidden="1" w:unhideWhenUsed="1"/>
-    <w:lsdException w:name="Default Paragraph Font" w:uiPriority="1" w:semiHidden="1" w:unhideWhenUsed="1"/>
+    <w:lsdException w:name="Default Paragraph Font" w:semiHidden="1" w:uiPriority="1" w:unhideWhenUsed="1"/>
     <w:lsdException w:name="Body Text" w:semiHidden="1" w:unhideWhenUsed="1"/>
     <w:lsdException w:name="Body Text Indent" w:semiHidden="1" w:unhideWhenUsed="1"/>
     <w:lsdException w:name="List Continue" w:semiHidden="1" w:unhideWhenUsed="1"/>
@@ -1417,8 +1225,8 @@
     <w:lsdException w:name="Subtle Reference" w:uiPriority="31" w:qFormat="1"/>
     <w:lsdException w:name="Intense Reference" w:uiPriority="32" w:qFormat="1"/>
     <w:lsdException w:name="Book Title" w:uiPriority="33" w:qFormat="1"/>
-    <w:lsdException w:name="Bibliography" w:uiPriority="37" w:semiHidden="1" w:unhideWhenUsed="1"/>
-    <w:lsdException w:name="TOC Heading" w:uiPriority="39" w:semiHidden="1" w:unhideWhenUsed="1" w:qFormat="1"/>
+    <w:lsdException w:name="Bibliography" w:semiHidden="1" w:uiPriority="37" w:unhideWhenUsed="1"/>
+    <w:lsdException w:name="TOC Heading" w:semiHidden="1" w:uiPriority="39" w:unhideWhenUsed="1" w:qFormat="1"/>
     <w:lsdException w:name="Plain Table 1" w:uiPriority="41"/>
     <w:lsdException w:name="Plain Table 2" w:uiPriority="42"/>
     <w:lsdException w:name="Plain Table 3" w:uiPriority="43"/>
@@ -1529,39 +1337,46 @@
     <w:lsdException w:name="Unresolved Mention" w:semiHidden="1" w:unhideWhenUsed="1"/>
     <w:lsdException w:name="Smart Link" w:semiHidden="1" w:unhideWhenUsed="1"/>
   </w:latentStyles>
-  <w:style w:type="paragraph" w:styleId="Normal" w:default="1">
+  <w:style w:type="paragraph" w:default="1" w:styleId="Normal">
     <w:name w:val="Normal"/>
     <w:qFormat/>
     <w:pPr>
-      <w:widowControl/>
-      <w:bidi w:val="0"/>
-      <w:spacing w:lineRule="auto" w:line="259" w:before="0" w:after="160"/>
-      <w:jc w:val="left"/>
+      <w:spacing w:after="160" w:line="259" w:lineRule="auto"/>
     </w:pPr>
-    <w:rPr>
-      <w:rFonts w:ascii="Calibri" w:hAnsi="Calibri" w:eastAsia="Calibri" w:cs="" w:asciiTheme="minorHAnsi" w:cstheme="minorBidi" w:eastAsiaTheme="minorHAnsi" w:hAnsiTheme="minorHAnsi"/>
-      <w:color w:val="auto"/>
-      <w:kern w:val="2"/>
-      <w:sz w:val="22"/>
-      <w:szCs w:val="22"/>
-      <w:lang w:val="en-US" w:eastAsia="en-US" w:bidi="ar-SA"/>
-      <w14:ligatures w14:val="standardContextual"/>
-    </w:rPr>
   </w:style>
-  <w:style w:type="character" w:styleId="DefaultParagraphFont" w:default="1">
+  <w:style w:type="character" w:default="1" w:styleId="DefaultParagraphFont">
     <w:name w:val="Default Paragraph Font"/>
     <w:uiPriority w:val="1"/>
     <w:semiHidden/>
     <w:unhideWhenUsed/>
-    <w:qFormat/>
-    <w:rPr/>
   </w:style>
-  <w:style w:type="character" w:styleId="InternetLink">
+  <w:style w:type="table" w:default="1" w:styleId="TableNormal">
+    <w:name w:val="Normal Table"/>
+    <w:uiPriority w:val="99"/>
+    <w:semiHidden/>
+    <w:unhideWhenUsed/>
+    <w:tblPr>
+      <w:tblInd w:w="0" w:type="dxa"/>
+      <w:tblCellMar>
+        <w:top w:w="0" w:type="dxa"/>
+        <w:left w:w="108" w:type="dxa"/>
+        <w:bottom w:w="0" w:type="dxa"/>
+        <w:right w:w="108" w:type="dxa"/>
+      </w:tblCellMar>
+    </w:tblPr>
+  </w:style>
+  <w:style w:type="numbering" w:default="1" w:styleId="NoList">
+    <w:name w:val="No List"/>
+    <w:uiPriority w:val="99"/>
+    <w:semiHidden/>
+    <w:unhideWhenUsed/>
+  </w:style>
+  <w:style w:type="character" w:styleId="Hyperlink">
     <w:name w:val="Hyperlink"/>
     <w:basedOn w:val="DefaultParagraphFont"/>
     <w:uiPriority w:val="99"/>
     <w:unhideWhenUsed/>
-    <w:rsid w:val="003e690f"/>
+    <w:rsid w:val="003E690F"/>
     <w:rPr>
       <w:color w:val="0563C1" w:themeColor="hyperlink"/>
       <w:u w:val="single"/>
@@ -1574,63 +1389,59 @@
     <w:semiHidden/>
     <w:unhideWhenUsed/>
     <w:qFormat/>
-    <w:rsid w:val="003e690f"/>
+    <w:rsid w:val="003E690F"/>
     <w:rPr>
       <w:color w:val="605E5C"/>
-      <w:shd w:fill="E1DFDD" w:val="clear"/>
+      <w:shd w:val="clear" w:color="auto" w:fill="E1DFDD"/>
     </w:rPr>
   </w:style>
-  <w:style w:type="character" w:styleId="HeaderChar" w:customStyle="1">
+  <w:style w:type="character" w:customStyle="1" w:styleId="HeaderChar">
     <w:name w:val="Header Char"/>
     <w:basedOn w:val="DefaultParagraphFont"/>
     <w:link w:val="Header"/>
     <w:uiPriority w:val="99"/>
     <w:qFormat/>
-    <w:rsid w:val="00596d3c"/>
-    <w:rPr/>
+    <w:rsid w:val="00596D3C"/>
   </w:style>
-  <w:style w:type="character" w:styleId="FooterChar" w:customStyle="1">
+  <w:style w:type="character" w:customStyle="1" w:styleId="FooterChar">
     <w:name w:val="Footer Char"/>
     <w:basedOn w:val="DefaultParagraphFont"/>
     <w:link w:val="Footer"/>
     <w:uiPriority w:val="99"/>
     <w:qFormat/>
-    <w:rsid w:val="00596d3c"/>
-    <w:rPr/>
+    <w:rsid w:val="00596D3C"/>
   </w:style>
-  <w:style w:type="paragraph" w:styleId="Heading">
+  <w:style w:type="paragraph" w:customStyle="1" w:styleId="Heading">
     <w:name w:val="Heading"/>
     <w:basedOn w:val="Normal"/>
-    <w:next w:val="TextBody"/>
+    <w:next w:val="BodyText"/>
     <w:qFormat/>
     <w:pPr>
-      <w:keepNext w:val="true"/>
+      <w:keepNext/>
       <w:spacing w:before="240" w:after="120"/>
     </w:pPr>
     <w:rPr>
-      <w:rFonts w:ascii="DejaVu Sans" w:hAnsi="DejaVu Sans" w:eastAsia="Noto Sans CJK SC" w:cs="FreeSans"/>
+      <w:rFonts w:ascii="DejaVu Sans" w:eastAsia="Noto Sans CJK SC" w:hAnsi="DejaVu Sans" w:cs="FreeSans"/>
       <w:sz w:val="28"/>
       <w:szCs w:val="28"/>
     </w:rPr>
   </w:style>
-  <w:style w:type="paragraph" w:styleId="TextBody">
+  <w:style w:type="paragraph" w:styleId="BodyText">
     <w:name w:val="Body Text"/>
     <w:basedOn w:val="Normal"/>
     <w:pPr>
-      <w:spacing w:lineRule="auto" w:line="276" w:before="0" w:after="140"/>
+      <w:spacing w:after="140" w:line="276" w:lineRule="auto"/>
     </w:pPr>
-    <w:rPr/>
   </w:style>
   <w:style w:type="paragraph" w:styleId="List">
     <w:name w:val="List"/>
-    <w:basedOn w:val="TextBody"/>
-    <w:pPr/>
+    <w:basedOn w:val="BodyText"/>
     <w:rPr>
       <w:rFonts w:cs="FreeSans"/>
     </w:rPr>
   </w:style>
   <w:style w:type="paragraph" w:styleId="Caption">
-    <w:name w:val="Caption"/>
+    <w:name w:val="caption"/>
     <w:basedOn w:val="Normal"/>
     <w:qFormat/>
     <w:pPr>
@@ -1645,7 +1456,7 @@
       <w:szCs w:val="24"/>
     </w:rPr>
   </w:style>
-  <w:style w:type="paragraph" w:styleId="Index">
+  <w:style w:type="paragraph" w:customStyle="1" w:styleId="Index">
     <w:name w:val="Index"/>
     <w:basedOn w:val="Normal"/>
     <w:qFormat/>
@@ -1656,80 +1467,51 @@
       <w:rFonts w:cs="FreeSans"/>
     </w:rPr>
   </w:style>
-  <w:style w:type="paragraph" w:styleId="HeaderandFooter">
+  <w:style w:type="paragraph" w:customStyle="1" w:styleId="HeaderandFooter">
     <w:name w:val="Header and Footer"/>
     <w:basedOn w:val="Normal"/>
     <w:qFormat/>
-    <w:pPr/>
-    <w:rPr/>
   </w:style>
   <w:style w:type="paragraph" w:styleId="Header">
-    <w:name w:val="Header"/>
+    <w:name w:val="header"/>
     <w:basedOn w:val="Normal"/>
     <w:link w:val="HeaderChar"/>
     <w:uiPriority w:val="99"/>
     <w:unhideWhenUsed/>
-    <w:rsid w:val="00596d3c"/>
+    <w:rsid w:val="00596D3C"/>
     <w:pPr>
       <w:tabs>
-        <w:tab w:val="clear" w:pos="720"/>
-        <w:tab w:val="center" w:pos="4680" w:leader="none"/>
-        <w:tab w:val="right" w:pos="9360" w:leader="none"/>
+        <w:tab w:val="center" w:pos="4680"/>
+        <w:tab w:val="right" w:pos="9360"/>
       </w:tabs>
-      <w:spacing w:lineRule="auto" w:line="240" w:before="0" w:after="0"/>
+      <w:spacing w:after="0" w:line="240" w:lineRule="auto"/>
     </w:pPr>
-    <w:rPr/>
   </w:style>
   <w:style w:type="paragraph" w:styleId="Footer">
-    <w:name w:val="Footer"/>
+    <w:name w:val="footer"/>
     <w:basedOn w:val="Normal"/>
     <w:link w:val="FooterChar"/>
     <w:uiPriority w:val="99"/>
     <w:unhideWhenUsed/>
-    <w:rsid w:val="00596d3c"/>
+    <w:rsid w:val="00596D3C"/>
     <w:pPr>
       <w:tabs>
-        <w:tab w:val="clear" w:pos="720"/>
-        <w:tab w:val="center" w:pos="4680" w:leader="none"/>
-        <w:tab w:val="right" w:pos="9360" w:leader="none"/>
+        <w:tab w:val="center" w:pos="4680"/>
+        <w:tab w:val="right" w:pos="9360"/>
       </w:tabs>
-      <w:spacing w:lineRule="auto" w:line="240" w:before="0" w:after="0"/>
+      <w:spacing w:after="0" w:line="240" w:lineRule="auto"/>
     </w:pPr>
-    <w:rPr/>
   </w:style>
   <w:style w:type="paragraph" w:styleId="ListParagraph">
     <w:name w:val="List Paragraph"/>
     <w:basedOn w:val="Normal"/>
     <w:uiPriority w:val="34"/>
     <w:qFormat/>
-    <w:rsid w:val="0058373d"/>
+    <w:rsid w:val="0058373D"/>
     <w:pPr>
-      <w:spacing w:before="0" w:after="160"/>
-      <w:ind w:left="720" w:hanging="0"/>
+      <w:ind w:left="720"/>
       <w:contextualSpacing/>
     </w:pPr>
-    <w:rPr/>
-  </w:style>
-  <w:style w:type="numbering" w:styleId="NoList" w:default="1">
-    <w:name w:val="No List"/>
-    <w:uiPriority w:val="99"/>
-    <w:semiHidden/>
-    <w:unhideWhenUsed/>
-    <w:qFormat/>
-  </w:style>
-  <w:style w:type="table" w:default="1" w:styleId="TableNormal">
-    <w:name w:val="Normal Table"/>
-    <w:uiPriority w:val="99"/>
-    <w:semiHidden/>
-    <w:unhideWhenUsed/>
-    <w:tblPr>
-      <w:tblCellMar>
-        <w:top w:w="0" w:type="dxa"/>
-        <w:left w:w="108" w:type="dxa"/>
-        <w:bottom w:w="0" w:type="dxa"/>
-        <w:right w:w="108" w:type="dxa"/>
-      </w:tblCellMar>
-    </w:tblPr>
   </w:style>
 </w:styles>
 </file>

</xml_diff>